<commit_message>
todo: finish review part
</commit_message>
<xml_diff>
--- a/ProfStudies2_BenScott_wbk_v1.docx
+++ b/ProfStudies2_BenScott_wbk_v1.docx
@@ -1,6 +1,6 @@
 
 <file path=word/document.xml><?xml version="1.0" encoding="utf-8"?>
-<w:document xmlns:wpc="http://schemas.microsoft.com/office/word/2010/wordprocessingCanvas" xmlns:cx="http://schemas.microsoft.com/office/drawing/2014/chartex" xmlns:cx1="http://schemas.microsoft.com/office/drawing/2015/9/8/chartex" xmlns:cx2="http://schemas.microsoft.com/office/drawing/2015/10/21/chartex" xmlns:cx3="http://schemas.microsoft.com/office/drawing/2016/5/9/chartex" xmlns:cx4="http://schemas.microsoft.com/office/drawing/2016/5/10/chartex" xmlns:cx5="http://schemas.microsoft.com/office/drawing/2016/5/11/chartex" xmlns:cx6="http://schemas.microsoft.com/office/drawing/2016/5/12/chartex" xmlns:cx7="http://schemas.microsoft.com/office/drawing/2016/5/13/chartex" xmlns:cx8="http://schemas.microsoft.com/office/drawing/2016/5/14/chartex" xmlns:mc="http://schemas.openxmlformats.org/markup-compatibility/2006" xmlns:aink="http://schemas.microsoft.com/office/drawing/2016/ink" xmlns:am3d="http://schemas.microsoft.com/office/drawing/2017/model3d" xmlns:o="urn:schemas-microsoft-com:office:office" xmlns:r="http://schemas.openxmlformats.org/officeDocument/2006/relationships" xmlns:m="http://schemas.openxmlformats.org/officeDocument/2006/math" xmlns:v="urn:schemas-microsoft-com:vml" xmlns:wp14="http://schemas.microsoft.com/office/word/2010/wordprocessingDrawing" xmlns:wp="http://schemas.openxmlformats.org/drawingml/2006/wordprocessingDrawing" xmlns:w10="urn:schemas-microsoft-com:office:word" xmlns:w="http://schemas.openxmlformats.org/wordprocessingml/2006/main" xmlns:w14="http://schemas.microsoft.com/office/word/2010/wordml" xmlns:w15="http://schemas.microsoft.com/office/word/2012/wordml" xmlns:w16cex="http://schemas.microsoft.com/office/word/2018/wordml/cex" xmlns:w16cid="http://schemas.microsoft.com/office/word/2016/wordml/cid" xmlns:w16="http://schemas.microsoft.com/office/word/2018/wordml" xmlns:w16sdtdh="http://schemas.microsoft.com/office/word/2020/wordml/sdtdatahash" xmlns:w16se="http://schemas.microsoft.com/office/word/2015/wordml/symex" xmlns:wpg="http://schemas.microsoft.com/office/word/2010/wordprocessingGroup" xmlns:wpi="http://schemas.microsoft.com/office/word/2010/wordprocessingInk" xmlns:wne="http://schemas.microsoft.com/office/word/2006/wordml" xmlns:wps="http://schemas.microsoft.com/office/word/2010/wordprocessingShape" mc:Ignorable="w14 w15 w16se w16cid w16 w16cex w16sdtdh wp14">
+<w:document xmlns:wpc="http://schemas.microsoft.com/office/word/2010/wordprocessingCanvas" xmlns:cx="http://schemas.microsoft.com/office/drawing/2014/chartex" xmlns:cx1="http://schemas.microsoft.com/office/drawing/2015/9/8/chartex" xmlns:cx2="http://schemas.microsoft.com/office/drawing/2015/10/21/chartex" xmlns:cx3="http://schemas.microsoft.com/office/drawing/2016/5/9/chartex" xmlns:cx4="http://schemas.microsoft.com/office/drawing/2016/5/10/chartex" xmlns:cx5="http://schemas.microsoft.com/office/drawing/2016/5/11/chartex" xmlns:cx6="http://schemas.microsoft.com/office/drawing/2016/5/12/chartex" xmlns:cx7="http://schemas.microsoft.com/office/drawing/2016/5/13/chartex" xmlns:cx8="http://schemas.microsoft.com/office/drawing/2016/5/14/chartex" xmlns:mc="http://schemas.openxmlformats.org/markup-compatibility/2006" xmlns:aink="http://schemas.microsoft.com/office/drawing/2016/ink" xmlns:am3d="http://schemas.microsoft.com/office/drawing/2017/model3d" xmlns:o="urn:schemas-microsoft-com:office:office" xmlns:r="http://schemas.openxmlformats.org/officeDocument/2006/relationships" xmlns:m="http://schemas.openxmlformats.org/officeDocument/2006/math" xmlns:v="urn:schemas-microsoft-com:vml" xmlns:wp14="http://schemas.microsoft.com/office/word/2010/wordprocessingDrawing" xmlns:wp="http://schemas.openxmlformats.org/drawingml/2006/wordprocessingDrawing" xmlns:w10="urn:schemas-microsoft-com:office:word" xmlns:w="http://schemas.openxmlformats.org/wordprocessingml/2006/main" xmlns:w14="http://schemas.microsoft.com/office/word/2010/wordml" xmlns:w15="http://schemas.microsoft.com/office/word/2012/wordml" xmlns:w16cex="http://schemas.microsoft.com/office/word/2018/wordml/cex" xmlns:w16cid="http://schemas.microsoft.com/office/word/2016/wordml/cid" xmlns:w16="http://schemas.microsoft.com/office/word/2018/wordml" xmlns:w16se="http://schemas.microsoft.com/office/word/2015/wordml/symex" xmlns:wpg="http://schemas.microsoft.com/office/word/2010/wordprocessingGroup" xmlns:wpi="http://schemas.microsoft.com/office/word/2010/wordprocessingInk" xmlns:wne="http://schemas.microsoft.com/office/word/2006/wordml" xmlns:wps="http://schemas.microsoft.com/office/word/2010/wordprocessingShape" mc:Ignorable="w14 w15 w16se w16cid w16 w16cex wp14">
   <w:body>
     <w:p>
       <w:pPr>
@@ -173,14 +173,9 @@
       <w:r>
         <w:t xml:space="preserve">for </w:t>
       </w:r>
-      <w:proofErr w:type="gramStart"/>
-      <w:r>
-        <w:t>assessment</w:t>
-      </w:r>
-      <w:r>
-        <w:t>;</w:t>
-      </w:r>
-      <w:proofErr w:type="gramEnd"/>
+      <w:r>
+        <w:t>assessment.</w:t>
+      </w:r>
     </w:p>
     <w:p>
       <w:pPr>
@@ -220,17 +215,20 @@
       <w:r>
         <w:t xml:space="preserve">develop during the </w:t>
       </w:r>
+      <w:r>
+        <w:t>subject</w:t>
+      </w:r>
       <w:proofErr w:type="gramStart"/>
       <w:r>
-        <w:t>subject</w:t>
-      </w:r>
-      <w:r>
-        <w:t>;</w:t>
+        <w:t>.</w:t>
+      </w:r>
+      <w:r>
+        <w:t xml:space="preserve"> </w:t>
+      </w:r>
+      <w:r>
+        <w:t>:</w:t>
       </w:r>
       <w:proofErr w:type="gramEnd"/>
-      <w:r>
-        <w:t xml:space="preserve"> </w:t>
-      </w:r>
       <w:r>
         <w:t xml:space="preserve"> </w:t>
       </w:r>
@@ -10995,7 +10993,7 @@
 </file>
 
 <file path=word/endnotes.xml><?xml version="1.0" encoding="utf-8"?>
-<w:endnotes xmlns:wpc="http://schemas.microsoft.com/office/word/2010/wordprocessingCanvas" xmlns:cx="http://schemas.microsoft.com/office/drawing/2014/chartex" xmlns:cx1="http://schemas.microsoft.com/office/drawing/2015/9/8/chartex" xmlns:cx2="http://schemas.microsoft.com/office/drawing/2015/10/21/chartex" xmlns:cx3="http://schemas.microsoft.com/office/drawing/2016/5/9/chartex" xmlns:cx4="http://schemas.microsoft.com/office/drawing/2016/5/10/chartex" xmlns:cx5="http://schemas.microsoft.com/office/drawing/2016/5/11/chartex" xmlns:cx6="http://schemas.microsoft.com/office/drawing/2016/5/12/chartex" xmlns:cx7="http://schemas.microsoft.com/office/drawing/2016/5/13/chartex" xmlns:cx8="http://schemas.microsoft.com/office/drawing/2016/5/14/chartex" xmlns:mc="http://schemas.openxmlformats.org/markup-compatibility/2006" xmlns:aink="http://schemas.microsoft.com/office/drawing/2016/ink" xmlns:am3d="http://schemas.microsoft.com/office/drawing/2017/model3d" xmlns:o="urn:schemas-microsoft-com:office:office" xmlns:r="http://schemas.openxmlformats.org/officeDocument/2006/relationships" xmlns:m="http://schemas.openxmlformats.org/officeDocument/2006/math" xmlns:v="urn:schemas-microsoft-com:vml" xmlns:wp14="http://schemas.microsoft.com/office/word/2010/wordprocessingDrawing" xmlns:wp="http://schemas.openxmlformats.org/drawingml/2006/wordprocessingDrawing" xmlns:w10="urn:schemas-microsoft-com:office:word" xmlns:w="http://schemas.openxmlformats.org/wordprocessingml/2006/main" xmlns:w14="http://schemas.microsoft.com/office/word/2010/wordml" xmlns:w15="http://schemas.microsoft.com/office/word/2012/wordml" xmlns:w16cex="http://schemas.microsoft.com/office/word/2018/wordml/cex" xmlns:w16cid="http://schemas.microsoft.com/office/word/2016/wordml/cid" xmlns:w16="http://schemas.microsoft.com/office/word/2018/wordml" xmlns:w16sdtdh="http://schemas.microsoft.com/office/word/2020/wordml/sdtdatahash" xmlns:w16se="http://schemas.microsoft.com/office/word/2015/wordml/symex" xmlns:wpg="http://schemas.microsoft.com/office/word/2010/wordprocessingGroup" xmlns:wpi="http://schemas.microsoft.com/office/word/2010/wordprocessingInk" xmlns:wne="http://schemas.microsoft.com/office/word/2006/wordml" xmlns:wps="http://schemas.microsoft.com/office/word/2010/wordprocessingShape" mc:Ignorable="w14 w15 w16se w16cid w16 w16cex w16sdtdh wp14">
+<w:endnotes xmlns:wpc="http://schemas.microsoft.com/office/word/2010/wordprocessingCanvas" xmlns:cx="http://schemas.microsoft.com/office/drawing/2014/chartex" xmlns:cx1="http://schemas.microsoft.com/office/drawing/2015/9/8/chartex" xmlns:cx2="http://schemas.microsoft.com/office/drawing/2015/10/21/chartex" xmlns:cx3="http://schemas.microsoft.com/office/drawing/2016/5/9/chartex" xmlns:cx4="http://schemas.microsoft.com/office/drawing/2016/5/10/chartex" xmlns:cx5="http://schemas.microsoft.com/office/drawing/2016/5/11/chartex" xmlns:cx6="http://schemas.microsoft.com/office/drawing/2016/5/12/chartex" xmlns:cx7="http://schemas.microsoft.com/office/drawing/2016/5/13/chartex" xmlns:cx8="http://schemas.microsoft.com/office/drawing/2016/5/14/chartex" xmlns:mc="http://schemas.openxmlformats.org/markup-compatibility/2006" xmlns:aink="http://schemas.microsoft.com/office/drawing/2016/ink" xmlns:am3d="http://schemas.microsoft.com/office/drawing/2017/model3d" xmlns:o="urn:schemas-microsoft-com:office:office" xmlns:r="http://schemas.openxmlformats.org/officeDocument/2006/relationships" xmlns:m="http://schemas.openxmlformats.org/officeDocument/2006/math" xmlns:v="urn:schemas-microsoft-com:vml" xmlns:wp14="http://schemas.microsoft.com/office/word/2010/wordprocessingDrawing" xmlns:wp="http://schemas.openxmlformats.org/drawingml/2006/wordprocessingDrawing" xmlns:w10="urn:schemas-microsoft-com:office:word" xmlns:w="http://schemas.openxmlformats.org/wordprocessingml/2006/main" xmlns:w14="http://schemas.microsoft.com/office/word/2010/wordml" xmlns:w15="http://schemas.microsoft.com/office/word/2012/wordml" xmlns:w16cex="http://schemas.microsoft.com/office/word/2018/wordml/cex" xmlns:w16cid="http://schemas.microsoft.com/office/word/2016/wordml/cid" xmlns:w16="http://schemas.microsoft.com/office/word/2018/wordml" xmlns:w16se="http://schemas.microsoft.com/office/word/2015/wordml/symex" xmlns:wpg="http://schemas.microsoft.com/office/word/2010/wordprocessingGroup" xmlns:wpi="http://schemas.microsoft.com/office/word/2010/wordprocessingInk" xmlns:wne="http://schemas.microsoft.com/office/word/2006/wordml" xmlns:wps="http://schemas.microsoft.com/office/word/2010/wordprocessingShape" mc:Ignorable="w14 w15 w16se w16cid w16 w16cex wp14">
   <w:endnote w:type="separator" w:id="-1">
     <w:p>
       <w:pPr>
@@ -11027,7 +11025,7 @@
 </file>
 
 <file path=word/footer1.xml><?xml version="1.0" encoding="utf-8"?>
-<w:ftr xmlns:wpc="http://schemas.microsoft.com/office/word/2010/wordprocessingCanvas" xmlns:cx="http://schemas.microsoft.com/office/drawing/2014/chartex" xmlns:cx1="http://schemas.microsoft.com/office/drawing/2015/9/8/chartex" xmlns:cx2="http://schemas.microsoft.com/office/drawing/2015/10/21/chartex" xmlns:cx3="http://schemas.microsoft.com/office/drawing/2016/5/9/chartex" xmlns:cx4="http://schemas.microsoft.com/office/drawing/2016/5/10/chartex" xmlns:cx5="http://schemas.microsoft.com/office/drawing/2016/5/11/chartex" xmlns:cx6="http://schemas.microsoft.com/office/drawing/2016/5/12/chartex" xmlns:cx7="http://schemas.microsoft.com/office/drawing/2016/5/13/chartex" xmlns:cx8="http://schemas.microsoft.com/office/drawing/2016/5/14/chartex" xmlns:mc="http://schemas.openxmlformats.org/markup-compatibility/2006" xmlns:aink="http://schemas.microsoft.com/office/drawing/2016/ink" xmlns:am3d="http://schemas.microsoft.com/office/drawing/2017/model3d" xmlns:o="urn:schemas-microsoft-com:office:office" xmlns:r="http://schemas.openxmlformats.org/officeDocument/2006/relationships" xmlns:m="http://schemas.openxmlformats.org/officeDocument/2006/math" xmlns:v="urn:schemas-microsoft-com:vml" xmlns:wp14="http://schemas.microsoft.com/office/word/2010/wordprocessingDrawing" xmlns:wp="http://schemas.openxmlformats.org/drawingml/2006/wordprocessingDrawing" xmlns:w10="urn:schemas-microsoft-com:office:word" xmlns:w="http://schemas.openxmlformats.org/wordprocessingml/2006/main" xmlns:w14="http://schemas.microsoft.com/office/word/2010/wordml" xmlns:w15="http://schemas.microsoft.com/office/word/2012/wordml" xmlns:w16cex="http://schemas.microsoft.com/office/word/2018/wordml/cex" xmlns:w16cid="http://schemas.microsoft.com/office/word/2016/wordml/cid" xmlns:w16="http://schemas.microsoft.com/office/word/2018/wordml" xmlns:w16sdtdh="http://schemas.microsoft.com/office/word/2020/wordml/sdtdatahash" xmlns:w16se="http://schemas.microsoft.com/office/word/2015/wordml/symex" xmlns:wpg="http://schemas.microsoft.com/office/word/2010/wordprocessingGroup" xmlns:wpi="http://schemas.microsoft.com/office/word/2010/wordprocessingInk" xmlns:wne="http://schemas.microsoft.com/office/word/2006/wordml" xmlns:wps="http://schemas.microsoft.com/office/word/2010/wordprocessingShape" mc:Ignorable="w14 w15 w16se w16cid w16 w16cex w16sdtdh wp14">
+<w:ftr xmlns:wpc="http://schemas.microsoft.com/office/word/2010/wordprocessingCanvas" xmlns:cx="http://schemas.microsoft.com/office/drawing/2014/chartex" xmlns:cx1="http://schemas.microsoft.com/office/drawing/2015/9/8/chartex" xmlns:cx2="http://schemas.microsoft.com/office/drawing/2015/10/21/chartex" xmlns:cx3="http://schemas.microsoft.com/office/drawing/2016/5/9/chartex" xmlns:cx4="http://schemas.microsoft.com/office/drawing/2016/5/10/chartex" xmlns:cx5="http://schemas.microsoft.com/office/drawing/2016/5/11/chartex" xmlns:cx6="http://schemas.microsoft.com/office/drawing/2016/5/12/chartex" xmlns:cx7="http://schemas.microsoft.com/office/drawing/2016/5/13/chartex" xmlns:cx8="http://schemas.microsoft.com/office/drawing/2016/5/14/chartex" xmlns:mc="http://schemas.openxmlformats.org/markup-compatibility/2006" xmlns:aink="http://schemas.microsoft.com/office/drawing/2016/ink" xmlns:am3d="http://schemas.microsoft.com/office/drawing/2017/model3d" xmlns:o="urn:schemas-microsoft-com:office:office" xmlns:r="http://schemas.openxmlformats.org/officeDocument/2006/relationships" xmlns:m="http://schemas.openxmlformats.org/officeDocument/2006/math" xmlns:v="urn:schemas-microsoft-com:vml" xmlns:wp14="http://schemas.microsoft.com/office/word/2010/wordprocessingDrawing" xmlns:wp="http://schemas.openxmlformats.org/drawingml/2006/wordprocessingDrawing" xmlns:w10="urn:schemas-microsoft-com:office:word" xmlns:w="http://schemas.openxmlformats.org/wordprocessingml/2006/main" xmlns:w14="http://schemas.microsoft.com/office/word/2010/wordml" xmlns:w15="http://schemas.microsoft.com/office/word/2012/wordml" xmlns:w16cex="http://schemas.microsoft.com/office/word/2018/wordml/cex" xmlns:w16cid="http://schemas.microsoft.com/office/word/2016/wordml/cid" xmlns:w16="http://schemas.microsoft.com/office/word/2018/wordml" xmlns:w16se="http://schemas.microsoft.com/office/word/2015/wordml/symex" xmlns:wpg="http://schemas.microsoft.com/office/word/2010/wordprocessingGroup" xmlns:wpi="http://schemas.microsoft.com/office/word/2010/wordprocessingInk" xmlns:wne="http://schemas.microsoft.com/office/word/2006/wordml" xmlns:wps="http://schemas.microsoft.com/office/word/2010/wordprocessingShape" mc:Ignorable="w14 w15 w16se w16cid w16 w16cex wp14">
   <w:p>
     <w:pPr>
       <w:pStyle w:val="Footer"/>
@@ -11037,7 +11035,7 @@
 </file>
 
 <file path=word/footer2.xml><?xml version="1.0" encoding="utf-8"?>
-<w:ftr xmlns:wpc="http://schemas.microsoft.com/office/word/2010/wordprocessingCanvas" xmlns:cx="http://schemas.microsoft.com/office/drawing/2014/chartex" xmlns:cx1="http://schemas.microsoft.com/office/drawing/2015/9/8/chartex" xmlns:cx2="http://schemas.microsoft.com/office/drawing/2015/10/21/chartex" xmlns:cx3="http://schemas.microsoft.com/office/drawing/2016/5/9/chartex" xmlns:cx4="http://schemas.microsoft.com/office/drawing/2016/5/10/chartex" xmlns:cx5="http://schemas.microsoft.com/office/drawing/2016/5/11/chartex" xmlns:cx6="http://schemas.microsoft.com/office/drawing/2016/5/12/chartex" xmlns:cx7="http://schemas.microsoft.com/office/drawing/2016/5/13/chartex" xmlns:cx8="http://schemas.microsoft.com/office/drawing/2016/5/14/chartex" xmlns:mc="http://schemas.openxmlformats.org/markup-compatibility/2006" xmlns:aink="http://schemas.microsoft.com/office/drawing/2016/ink" xmlns:am3d="http://schemas.microsoft.com/office/drawing/2017/model3d" xmlns:o="urn:schemas-microsoft-com:office:office" xmlns:r="http://schemas.openxmlformats.org/officeDocument/2006/relationships" xmlns:m="http://schemas.openxmlformats.org/officeDocument/2006/math" xmlns:v="urn:schemas-microsoft-com:vml" xmlns:wp14="http://schemas.microsoft.com/office/word/2010/wordprocessingDrawing" xmlns:wp="http://schemas.openxmlformats.org/drawingml/2006/wordprocessingDrawing" xmlns:w10="urn:schemas-microsoft-com:office:word" xmlns:w="http://schemas.openxmlformats.org/wordprocessingml/2006/main" xmlns:w14="http://schemas.microsoft.com/office/word/2010/wordml" xmlns:w15="http://schemas.microsoft.com/office/word/2012/wordml" xmlns:w16cex="http://schemas.microsoft.com/office/word/2018/wordml/cex" xmlns:w16cid="http://schemas.microsoft.com/office/word/2016/wordml/cid" xmlns:w16="http://schemas.microsoft.com/office/word/2018/wordml" xmlns:w16sdtdh="http://schemas.microsoft.com/office/word/2020/wordml/sdtdatahash" xmlns:w16se="http://schemas.microsoft.com/office/word/2015/wordml/symex" xmlns:wpg="http://schemas.microsoft.com/office/word/2010/wordprocessingGroup" xmlns:wpi="http://schemas.microsoft.com/office/word/2010/wordprocessingInk" xmlns:wne="http://schemas.microsoft.com/office/word/2006/wordml" xmlns:wps="http://schemas.microsoft.com/office/word/2010/wordprocessingShape" mc:Ignorable="w14 w15 w16se w16cid w16 w16cex w16sdtdh wp14">
+<w:ftr xmlns:wpc="http://schemas.microsoft.com/office/word/2010/wordprocessingCanvas" xmlns:cx="http://schemas.microsoft.com/office/drawing/2014/chartex" xmlns:cx1="http://schemas.microsoft.com/office/drawing/2015/9/8/chartex" xmlns:cx2="http://schemas.microsoft.com/office/drawing/2015/10/21/chartex" xmlns:cx3="http://schemas.microsoft.com/office/drawing/2016/5/9/chartex" xmlns:cx4="http://schemas.microsoft.com/office/drawing/2016/5/10/chartex" xmlns:cx5="http://schemas.microsoft.com/office/drawing/2016/5/11/chartex" xmlns:cx6="http://schemas.microsoft.com/office/drawing/2016/5/12/chartex" xmlns:cx7="http://schemas.microsoft.com/office/drawing/2016/5/13/chartex" xmlns:cx8="http://schemas.microsoft.com/office/drawing/2016/5/14/chartex" xmlns:mc="http://schemas.openxmlformats.org/markup-compatibility/2006" xmlns:aink="http://schemas.microsoft.com/office/drawing/2016/ink" xmlns:am3d="http://schemas.microsoft.com/office/drawing/2017/model3d" xmlns:o="urn:schemas-microsoft-com:office:office" xmlns:r="http://schemas.openxmlformats.org/officeDocument/2006/relationships" xmlns:m="http://schemas.openxmlformats.org/officeDocument/2006/math" xmlns:v="urn:schemas-microsoft-com:vml" xmlns:wp14="http://schemas.microsoft.com/office/word/2010/wordprocessingDrawing" xmlns:wp="http://schemas.openxmlformats.org/drawingml/2006/wordprocessingDrawing" xmlns:w10="urn:schemas-microsoft-com:office:word" xmlns:w="http://schemas.openxmlformats.org/wordprocessingml/2006/main" xmlns:w14="http://schemas.microsoft.com/office/word/2010/wordml" xmlns:w15="http://schemas.microsoft.com/office/word/2012/wordml" xmlns:w16cex="http://schemas.microsoft.com/office/word/2018/wordml/cex" xmlns:w16cid="http://schemas.microsoft.com/office/word/2016/wordml/cid" xmlns:w16="http://schemas.microsoft.com/office/word/2018/wordml" xmlns:w16se="http://schemas.microsoft.com/office/word/2015/wordml/symex" xmlns:wpg="http://schemas.microsoft.com/office/word/2010/wordprocessingGroup" xmlns:wpi="http://schemas.microsoft.com/office/word/2010/wordprocessingInk" xmlns:wne="http://schemas.microsoft.com/office/word/2006/wordml" xmlns:wps="http://schemas.microsoft.com/office/word/2010/wordprocessingShape" mc:Ignorable="w14 w15 w16se w16cid w16 w16cex wp14">
   <w:p>
     <w:pPr>
       <w:rPr>
@@ -11127,7 +11125,7 @@
 </file>
 
 <file path=word/footer3.xml><?xml version="1.0" encoding="utf-8"?>
-<w:ftr xmlns:wpc="http://schemas.microsoft.com/office/word/2010/wordprocessingCanvas" xmlns:cx="http://schemas.microsoft.com/office/drawing/2014/chartex" xmlns:cx1="http://schemas.microsoft.com/office/drawing/2015/9/8/chartex" xmlns:cx2="http://schemas.microsoft.com/office/drawing/2015/10/21/chartex" xmlns:cx3="http://schemas.microsoft.com/office/drawing/2016/5/9/chartex" xmlns:cx4="http://schemas.microsoft.com/office/drawing/2016/5/10/chartex" xmlns:cx5="http://schemas.microsoft.com/office/drawing/2016/5/11/chartex" xmlns:cx6="http://schemas.microsoft.com/office/drawing/2016/5/12/chartex" xmlns:cx7="http://schemas.microsoft.com/office/drawing/2016/5/13/chartex" xmlns:cx8="http://schemas.microsoft.com/office/drawing/2016/5/14/chartex" xmlns:mc="http://schemas.openxmlformats.org/markup-compatibility/2006" xmlns:aink="http://schemas.microsoft.com/office/drawing/2016/ink" xmlns:am3d="http://schemas.microsoft.com/office/drawing/2017/model3d" xmlns:o="urn:schemas-microsoft-com:office:office" xmlns:r="http://schemas.openxmlformats.org/officeDocument/2006/relationships" xmlns:m="http://schemas.openxmlformats.org/officeDocument/2006/math" xmlns:v="urn:schemas-microsoft-com:vml" xmlns:wp14="http://schemas.microsoft.com/office/word/2010/wordprocessingDrawing" xmlns:wp="http://schemas.openxmlformats.org/drawingml/2006/wordprocessingDrawing" xmlns:w10="urn:schemas-microsoft-com:office:word" xmlns:w="http://schemas.openxmlformats.org/wordprocessingml/2006/main" xmlns:w14="http://schemas.microsoft.com/office/word/2010/wordml" xmlns:w15="http://schemas.microsoft.com/office/word/2012/wordml" xmlns:w16cex="http://schemas.microsoft.com/office/word/2018/wordml/cex" xmlns:w16cid="http://schemas.microsoft.com/office/word/2016/wordml/cid" xmlns:w16="http://schemas.microsoft.com/office/word/2018/wordml" xmlns:w16sdtdh="http://schemas.microsoft.com/office/word/2020/wordml/sdtdatahash" xmlns:w16se="http://schemas.microsoft.com/office/word/2015/wordml/symex" xmlns:wpg="http://schemas.microsoft.com/office/word/2010/wordprocessingGroup" xmlns:wpi="http://schemas.microsoft.com/office/word/2010/wordprocessingInk" xmlns:wne="http://schemas.microsoft.com/office/word/2006/wordml" xmlns:wps="http://schemas.microsoft.com/office/word/2010/wordprocessingShape" mc:Ignorable="w14 w15 w16se w16cid w16 w16cex w16sdtdh wp14">
+<w:ftr xmlns:wpc="http://schemas.microsoft.com/office/word/2010/wordprocessingCanvas" xmlns:cx="http://schemas.microsoft.com/office/drawing/2014/chartex" xmlns:cx1="http://schemas.microsoft.com/office/drawing/2015/9/8/chartex" xmlns:cx2="http://schemas.microsoft.com/office/drawing/2015/10/21/chartex" xmlns:cx3="http://schemas.microsoft.com/office/drawing/2016/5/9/chartex" xmlns:cx4="http://schemas.microsoft.com/office/drawing/2016/5/10/chartex" xmlns:cx5="http://schemas.microsoft.com/office/drawing/2016/5/11/chartex" xmlns:cx6="http://schemas.microsoft.com/office/drawing/2016/5/12/chartex" xmlns:cx7="http://schemas.microsoft.com/office/drawing/2016/5/13/chartex" xmlns:cx8="http://schemas.microsoft.com/office/drawing/2016/5/14/chartex" xmlns:mc="http://schemas.openxmlformats.org/markup-compatibility/2006" xmlns:aink="http://schemas.microsoft.com/office/drawing/2016/ink" xmlns:am3d="http://schemas.microsoft.com/office/drawing/2017/model3d" xmlns:o="urn:schemas-microsoft-com:office:office" xmlns:r="http://schemas.openxmlformats.org/officeDocument/2006/relationships" xmlns:m="http://schemas.openxmlformats.org/officeDocument/2006/math" xmlns:v="urn:schemas-microsoft-com:vml" xmlns:wp14="http://schemas.microsoft.com/office/word/2010/wordprocessingDrawing" xmlns:wp="http://schemas.openxmlformats.org/drawingml/2006/wordprocessingDrawing" xmlns:w10="urn:schemas-microsoft-com:office:word" xmlns:w="http://schemas.openxmlformats.org/wordprocessingml/2006/main" xmlns:w14="http://schemas.microsoft.com/office/word/2010/wordml" xmlns:w15="http://schemas.microsoft.com/office/word/2012/wordml" xmlns:w16cex="http://schemas.microsoft.com/office/word/2018/wordml/cex" xmlns:w16cid="http://schemas.microsoft.com/office/word/2016/wordml/cid" xmlns:w16="http://schemas.microsoft.com/office/word/2018/wordml" xmlns:w16se="http://schemas.microsoft.com/office/word/2015/wordml/symex" xmlns:wpg="http://schemas.microsoft.com/office/word/2010/wordprocessingGroup" xmlns:wpi="http://schemas.microsoft.com/office/word/2010/wordprocessingInk" xmlns:wne="http://schemas.microsoft.com/office/word/2006/wordml" xmlns:wps="http://schemas.microsoft.com/office/word/2010/wordprocessingShape" mc:Ignorable="w14 w15 w16se w16cid w16 w16cex wp14">
   <w:p>
     <w:pPr>
       <w:pStyle w:val="Footer"/>
@@ -11137,7 +11135,7 @@
 </file>
 
 <file path=word/footnotes.xml><?xml version="1.0" encoding="utf-8"?>
-<w:footnotes xmlns:wpc="http://schemas.microsoft.com/office/word/2010/wordprocessingCanvas" xmlns:cx="http://schemas.microsoft.com/office/drawing/2014/chartex" xmlns:cx1="http://schemas.microsoft.com/office/drawing/2015/9/8/chartex" xmlns:cx2="http://schemas.microsoft.com/office/drawing/2015/10/21/chartex" xmlns:cx3="http://schemas.microsoft.com/office/drawing/2016/5/9/chartex" xmlns:cx4="http://schemas.microsoft.com/office/drawing/2016/5/10/chartex" xmlns:cx5="http://schemas.microsoft.com/office/drawing/2016/5/11/chartex" xmlns:cx6="http://schemas.microsoft.com/office/drawing/2016/5/12/chartex" xmlns:cx7="http://schemas.microsoft.com/office/drawing/2016/5/13/chartex" xmlns:cx8="http://schemas.microsoft.com/office/drawing/2016/5/14/chartex" xmlns:mc="http://schemas.openxmlformats.org/markup-compatibility/2006" xmlns:aink="http://schemas.microsoft.com/office/drawing/2016/ink" xmlns:am3d="http://schemas.microsoft.com/office/drawing/2017/model3d" xmlns:o="urn:schemas-microsoft-com:office:office" xmlns:r="http://schemas.openxmlformats.org/officeDocument/2006/relationships" xmlns:m="http://schemas.openxmlformats.org/officeDocument/2006/math" xmlns:v="urn:schemas-microsoft-com:vml" xmlns:wp14="http://schemas.microsoft.com/office/word/2010/wordprocessingDrawing" xmlns:wp="http://schemas.openxmlformats.org/drawingml/2006/wordprocessingDrawing" xmlns:w10="urn:schemas-microsoft-com:office:word" xmlns:w="http://schemas.openxmlformats.org/wordprocessingml/2006/main" xmlns:w14="http://schemas.microsoft.com/office/word/2010/wordml" xmlns:w15="http://schemas.microsoft.com/office/word/2012/wordml" xmlns:w16cex="http://schemas.microsoft.com/office/word/2018/wordml/cex" xmlns:w16cid="http://schemas.microsoft.com/office/word/2016/wordml/cid" xmlns:w16="http://schemas.microsoft.com/office/word/2018/wordml" xmlns:w16sdtdh="http://schemas.microsoft.com/office/word/2020/wordml/sdtdatahash" xmlns:w16se="http://schemas.microsoft.com/office/word/2015/wordml/symex" xmlns:wpg="http://schemas.microsoft.com/office/word/2010/wordprocessingGroup" xmlns:wpi="http://schemas.microsoft.com/office/word/2010/wordprocessingInk" xmlns:wne="http://schemas.microsoft.com/office/word/2006/wordml" xmlns:wps="http://schemas.microsoft.com/office/word/2010/wordprocessingShape" mc:Ignorable="w14 w15 w16se w16cid w16 w16cex w16sdtdh wp14">
+<w:footnotes xmlns:wpc="http://schemas.microsoft.com/office/word/2010/wordprocessingCanvas" xmlns:cx="http://schemas.microsoft.com/office/drawing/2014/chartex" xmlns:cx1="http://schemas.microsoft.com/office/drawing/2015/9/8/chartex" xmlns:cx2="http://schemas.microsoft.com/office/drawing/2015/10/21/chartex" xmlns:cx3="http://schemas.microsoft.com/office/drawing/2016/5/9/chartex" xmlns:cx4="http://schemas.microsoft.com/office/drawing/2016/5/10/chartex" xmlns:cx5="http://schemas.microsoft.com/office/drawing/2016/5/11/chartex" xmlns:cx6="http://schemas.microsoft.com/office/drawing/2016/5/12/chartex" xmlns:cx7="http://schemas.microsoft.com/office/drawing/2016/5/13/chartex" xmlns:cx8="http://schemas.microsoft.com/office/drawing/2016/5/14/chartex" xmlns:mc="http://schemas.openxmlformats.org/markup-compatibility/2006" xmlns:aink="http://schemas.microsoft.com/office/drawing/2016/ink" xmlns:am3d="http://schemas.microsoft.com/office/drawing/2017/model3d" xmlns:o="urn:schemas-microsoft-com:office:office" xmlns:r="http://schemas.openxmlformats.org/officeDocument/2006/relationships" xmlns:m="http://schemas.openxmlformats.org/officeDocument/2006/math" xmlns:v="urn:schemas-microsoft-com:vml" xmlns:wp14="http://schemas.microsoft.com/office/word/2010/wordprocessingDrawing" xmlns:wp="http://schemas.openxmlformats.org/drawingml/2006/wordprocessingDrawing" xmlns:w10="urn:schemas-microsoft-com:office:word" xmlns:w="http://schemas.openxmlformats.org/wordprocessingml/2006/main" xmlns:w14="http://schemas.microsoft.com/office/word/2010/wordml" xmlns:w15="http://schemas.microsoft.com/office/word/2012/wordml" xmlns:w16cex="http://schemas.microsoft.com/office/word/2018/wordml/cex" xmlns:w16cid="http://schemas.microsoft.com/office/word/2016/wordml/cid" xmlns:w16="http://schemas.microsoft.com/office/word/2018/wordml" xmlns:w16se="http://schemas.microsoft.com/office/word/2015/wordml/symex" xmlns:wpg="http://schemas.microsoft.com/office/word/2010/wordprocessingGroup" xmlns:wpi="http://schemas.microsoft.com/office/word/2010/wordprocessingInk" xmlns:wne="http://schemas.microsoft.com/office/word/2006/wordml" xmlns:wps="http://schemas.microsoft.com/office/word/2010/wordprocessingShape" mc:Ignorable="w14 w15 w16se w16cid w16 w16cex wp14">
   <w:footnote w:type="separator" w:id="-1">
     <w:p>
       <w:pPr>
@@ -11169,7 +11167,7 @@
 </file>
 
 <file path=word/header1.xml><?xml version="1.0" encoding="utf-8"?>
-<w:hdr xmlns:wpc="http://schemas.microsoft.com/office/word/2010/wordprocessingCanvas" xmlns:cx="http://schemas.microsoft.com/office/drawing/2014/chartex" xmlns:cx1="http://schemas.microsoft.com/office/drawing/2015/9/8/chartex" xmlns:cx2="http://schemas.microsoft.com/office/drawing/2015/10/21/chartex" xmlns:cx3="http://schemas.microsoft.com/office/drawing/2016/5/9/chartex" xmlns:cx4="http://schemas.microsoft.com/office/drawing/2016/5/10/chartex" xmlns:cx5="http://schemas.microsoft.com/office/drawing/2016/5/11/chartex" xmlns:cx6="http://schemas.microsoft.com/office/drawing/2016/5/12/chartex" xmlns:cx7="http://schemas.microsoft.com/office/drawing/2016/5/13/chartex" xmlns:cx8="http://schemas.microsoft.com/office/drawing/2016/5/14/chartex" xmlns:mc="http://schemas.openxmlformats.org/markup-compatibility/2006" xmlns:aink="http://schemas.microsoft.com/office/drawing/2016/ink" xmlns:am3d="http://schemas.microsoft.com/office/drawing/2017/model3d" xmlns:o="urn:schemas-microsoft-com:office:office" xmlns:r="http://schemas.openxmlformats.org/officeDocument/2006/relationships" xmlns:m="http://schemas.openxmlformats.org/officeDocument/2006/math" xmlns:v="urn:schemas-microsoft-com:vml" xmlns:wp14="http://schemas.microsoft.com/office/word/2010/wordprocessingDrawing" xmlns:wp="http://schemas.openxmlformats.org/drawingml/2006/wordprocessingDrawing" xmlns:w10="urn:schemas-microsoft-com:office:word" xmlns:w="http://schemas.openxmlformats.org/wordprocessingml/2006/main" xmlns:w14="http://schemas.microsoft.com/office/word/2010/wordml" xmlns:w15="http://schemas.microsoft.com/office/word/2012/wordml" xmlns:w16cex="http://schemas.microsoft.com/office/word/2018/wordml/cex" xmlns:w16cid="http://schemas.microsoft.com/office/word/2016/wordml/cid" xmlns:w16="http://schemas.microsoft.com/office/word/2018/wordml" xmlns:w16sdtdh="http://schemas.microsoft.com/office/word/2020/wordml/sdtdatahash" xmlns:w16se="http://schemas.microsoft.com/office/word/2015/wordml/symex" xmlns:wpg="http://schemas.microsoft.com/office/word/2010/wordprocessingGroup" xmlns:wpi="http://schemas.microsoft.com/office/word/2010/wordprocessingInk" xmlns:wne="http://schemas.microsoft.com/office/word/2006/wordml" xmlns:wps="http://schemas.microsoft.com/office/word/2010/wordprocessingShape" mc:Ignorable="w14 w15 w16se w16cid w16 w16cex w16sdtdh wp14">
+<w:hdr xmlns:wpc="http://schemas.microsoft.com/office/word/2010/wordprocessingCanvas" xmlns:cx="http://schemas.microsoft.com/office/drawing/2014/chartex" xmlns:cx1="http://schemas.microsoft.com/office/drawing/2015/9/8/chartex" xmlns:cx2="http://schemas.microsoft.com/office/drawing/2015/10/21/chartex" xmlns:cx3="http://schemas.microsoft.com/office/drawing/2016/5/9/chartex" xmlns:cx4="http://schemas.microsoft.com/office/drawing/2016/5/10/chartex" xmlns:cx5="http://schemas.microsoft.com/office/drawing/2016/5/11/chartex" xmlns:cx6="http://schemas.microsoft.com/office/drawing/2016/5/12/chartex" xmlns:cx7="http://schemas.microsoft.com/office/drawing/2016/5/13/chartex" xmlns:cx8="http://schemas.microsoft.com/office/drawing/2016/5/14/chartex" xmlns:mc="http://schemas.openxmlformats.org/markup-compatibility/2006" xmlns:aink="http://schemas.microsoft.com/office/drawing/2016/ink" xmlns:am3d="http://schemas.microsoft.com/office/drawing/2017/model3d" xmlns:o="urn:schemas-microsoft-com:office:office" xmlns:r="http://schemas.openxmlformats.org/officeDocument/2006/relationships" xmlns:m="http://schemas.openxmlformats.org/officeDocument/2006/math" xmlns:v="urn:schemas-microsoft-com:vml" xmlns:wp14="http://schemas.microsoft.com/office/word/2010/wordprocessingDrawing" xmlns:wp="http://schemas.openxmlformats.org/drawingml/2006/wordprocessingDrawing" xmlns:w10="urn:schemas-microsoft-com:office:word" xmlns:w="http://schemas.openxmlformats.org/wordprocessingml/2006/main" xmlns:w14="http://schemas.microsoft.com/office/word/2010/wordml" xmlns:w15="http://schemas.microsoft.com/office/word/2012/wordml" xmlns:w16cex="http://schemas.microsoft.com/office/word/2018/wordml/cex" xmlns:w16cid="http://schemas.microsoft.com/office/word/2016/wordml/cid" xmlns:w16="http://schemas.microsoft.com/office/word/2018/wordml" xmlns:w16se="http://schemas.microsoft.com/office/word/2015/wordml/symex" xmlns:wpg="http://schemas.microsoft.com/office/word/2010/wordprocessingGroup" xmlns:wpi="http://schemas.microsoft.com/office/word/2010/wordprocessingInk" xmlns:wne="http://schemas.microsoft.com/office/word/2006/wordml" xmlns:wps="http://schemas.microsoft.com/office/word/2010/wordprocessingShape" mc:Ignorable="w14 w15 w16se w16cid w16 w16cex wp14">
   <w:p>
     <w:pPr>
       <w:pStyle w:val="Header"/>
@@ -11199,7 +11197,7 @@
           <v:path o:extrusionok="f" gradientshapeok="t" o:connecttype="rect"/>
           <o:lock v:ext="edit" aspectratio="t"/>
         </v:shapetype>
-        <v:shape id="WordPictureWatermark9124374" o:spid="_x0000_s1029" type="#_x0000_t75" style="position:absolute;margin-left:0;margin-top:0;width:585.9pt;height:828.75pt;z-index:-251658239;mso-position-horizontal:center;mso-position-horizontal-relative:margin;mso-position-vertical:center;mso-position-vertical-relative:margin" o:allowincell="f">
+        <v:shape id="WordPictureWatermark9124374" o:spid="_x0000_s2053" type="#_x0000_t75" style="position:absolute;margin-left:0;margin-top:0;width:585.9pt;height:828.75pt;z-index:-251658239;mso-position-horizontal:center;mso-position-horizontal-relative:margin;mso-position-vertical:center;mso-position-vertical-relative:margin" o:allowincell="f">
           <v:imagedata r:id="rId1" o:title="a4-bg-v2"/>
           <w10:wrap anchorx="margin" anchory="margin"/>
         </v:shape>
@@ -11210,7 +11208,7 @@
 </file>
 
 <file path=word/header2.xml><?xml version="1.0" encoding="utf-8"?>
-<w:hdr xmlns:wpc="http://schemas.microsoft.com/office/word/2010/wordprocessingCanvas" xmlns:cx="http://schemas.microsoft.com/office/drawing/2014/chartex" xmlns:cx1="http://schemas.microsoft.com/office/drawing/2015/9/8/chartex" xmlns:cx2="http://schemas.microsoft.com/office/drawing/2015/10/21/chartex" xmlns:cx3="http://schemas.microsoft.com/office/drawing/2016/5/9/chartex" xmlns:cx4="http://schemas.microsoft.com/office/drawing/2016/5/10/chartex" xmlns:cx5="http://schemas.microsoft.com/office/drawing/2016/5/11/chartex" xmlns:cx6="http://schemas.microsoft.com/office/drawing/2016/5/12/chartex" xmlns:cx7="http://schemas.microsoft.com/office/drawing/2016/5/13/chartex" xmlns:cx8="http://schemas.microsoft.com/office/drawing/2016/5/14/chartex" xmlns:mc="http://schemas.openxmlformats.org/markup-compatibility/2006" xmlns:aink="http://schemas.microsoft.com/office/drawing/2016/ink" xmlns:am3d="http://schemas.microsoft.com/office/drawing/2017/model3d" xmlns:o="urn:schemas-microsoft-com:office:office" xmlns:r="http://schemas.openxmlformats.org/officeDocument/2006/relationships" xmlns:m="http://schemas.openxmlformats.org/officeDocument/2006/math" xmlns:v="urn:schemas-microsoft-com:vml" xmlns:wp14="http://schemas.microsoft.com/office/word/2010/wordprocessingDrawing" xmlns:wp="http://schemas.openxmlformats.org/drawingml/2006/wordprocessingDrawing" xmlns:w10="urn:schemas-microsoft-com:office:word" xmlns:w="http://schemas.openxmlformats.org/wordprocessingml/2006/main" xmlns:w14="http://schemas.microsoft.com/office/word/2010/wordml" xmlns:w15="http://schemas.microsoft.com/office/word/2012/wordml" xmlns:w16cex="http://schemas.microsoft.com/office/word/2018/wordml/cex" xmlns:w16cid="http://schemas.microsoft.com/office/word/2016/wordml/cid" xmlns:w16="http://schemas.microsoft.com/office/word/2018/wordml" xmlns:w16sdtdh="http://schemas.microsoft.com/office/word/2020/wordml/sdtdatahash" xmlns:w16se="http://schemas.microsoft.com/office/word/2015/wordml/symex" xmlns:wpg="http://schemas.microsoft.com/office/word/2010/wordprocessingGroup" xmlns:wpi="http://schemas.microsoft.com/office/word/2010/wordprocessingInk" xmlns:wne="http://schemas.microsoft.com/office/word/2006/wordml" xmlns:wps="http://schemas.microsoft.com/office/word/2010/wordprocessingShape" mc:Ignorable="w14 w15 w16se w16cid w16 w16cex w16sdtdh wp14">
+<w:hdr xmlns:wpc="http://schemas.microsoft.com/office/word/2010/wordprocessingCanvas" xmlns:cx="http://schemas.microsoft.com/office/drawing/2014/chartex" xmlns:cx1="http://schemas.microsoft.com/office/drawing/2015/9/8/chartex" xmlns:cx2="http://schemas.microsoft.com/office/drawing/2015/10/21/chartex" xmlns:cx3="http://schemas.microsoft.com/office/drawing/2016/5/9/chartex" xmlns:cx4="http://schemas.microsoft.com/office/drawing/2016/5/10/chartex" xmlns:cx5="http://schemas.microsoft.com/office/drawing/2016/5/11/chartex" xmlns:cx6="http://schemas.microsoft.com/office/drawing/2016/5/12/chartex" xmlns:cx7="http://schemas.microsoft.com/office/drawing/2016/5/13/chartex" xmlns:cx8="http://schemas.microsoft.com/office/drawing/2016/5/14/chartex" xmlns:mc="http://schemas.openxmlformats.org/markup-compatibility/2006" xmlns:aink="http://schemas.microsoft.com/office/drawing/2016/ink" xmlns:am3d="http://schemas.microsoft.com/office/drawing/2017/model3d" xmlns:o="urn:schemas-microsoft-com:office:office" xmlns:r="http://schemas.openxmlformats.org/officeDocument/2006/relationships" xmlns:m="http://schemas.openxmlformats.org/officeDocument/2006/math" xmlns:v="urn:schemas-microsoft-com:vml" xmlns:wp14="http://schemas.microsoft.com/office/word/2010/wordprocessingDrawing" xmlns:wp="http://schemas.openxmlformats.org/drawingml/2006/wordprocessingDrawing" xmlns:w10="urn:schemas-microsoft-com:office:word" xmlns:w="http://schemas.openxmlformats.org/wordprocessingml/2006/main" xmlns:w14="http://schemas.microsoft.com/office/word/2010/wordml" xmlns:w15="http://schemas.microsoft.com/office/word/2012/wordml" xmlns:w16cex="http://schemas.microsoft.com/office/word/2018/wordml/cex" xmlns:w16cid="http://schemas.microsoft.com/office/word/2016/wordml/cid" xmlns:w16="http://schemas.microsoft.com/office/word/2018/wordml" xmlns:w16se="http://schemas.microsoft.com/office/word/2015/wordml/symex" xmlns:wpg="http://schemas.microsoft.com/office/word/2010/wordprocessingGroup" xmlns:wpi="http://schemas.microsoft.com/office/word/2010/wordprocessingInk" xmlns:wne="http://schemas.microsoft.com/office/word/2006/wordml" xmlns:wps="http://schemas.microsoft.com/office/word/2010/wordprocessingShape" mc:Ignorable="w14 w15 w16se w16cid w16 w16cex wp14">
   <w:p>
     <w:pPr>
       <w:pStyle w:val="Header"/>
@@ -11280,7 +11278,7 @@
 </file>
 
 <file path=word/header3.xml><?xml version="1.0" encoding="utf-8"?>
-<w:hdr xmlns:wpc="http://schemas.microsoft.com/office/word/2010/wordprocessingCanvas" xmlns:cx="http://schemas.microsoft.com/office/drawing/2014/chartex" xmlns:cx1="http://schemas.microsoft.com/office/drawing/2015/9/8/chartex" xmlns:cx2="http://schemas.microsoft.com/office/drawing/2015/10/21/chartex" xmlns:cx3="http://schemas.microsoft.com/office/drawing/2016/5/9/chartex" xmlns:cx4="http://schemas.microsoft.com/office/drawing/2016/5/10/chartex" xmlns:cx5="http://schemas.microsoft.com/office/drawing/2016/5/11/chartex" xmlns:cx6="http://schemas.microsoft.com/office/drawing/2016/5/12/chartex" xmlns:cx7="http://schemas.microsoft.com/office/drawing/2016/5/13/chartex" xmlns:cx8="http://schemas.microsoft.com/office/drawing/2016/5/14/chartex" xmlns:mc="http://schemas.openxmlformats.org/markup-compatibility/2006" xmlns:aink="http://schemas.microsoft.com/office/drawing/2016/ink" xmlns:am3d="http://schemas.microsoft.com/office/drawing/2017/model3d" xmlns:o="urn:schemas-microsoft-com:office:office" xmlns:r="http://schemas.openxmlformats.org/officeDocument/2006/relationships" xmlns:m="http://schemas.openxmlformats.org/officeDocument/2006/math" xmlns:v="urn:schemas-microsoft-com:vml" xmlns:wp14="http://schemas.microsoft.com/office/word/2010/wordprocessingDrawing" xmlns:wp="http://schemas.openxmlformats.org/drawingml/2006/wordprocessingDrawing" xmlns:w10="urn:schemas-microsoft-com:office:word" xmlns:w="http://schemas.openxmlformats.org/wordprocessingml/2006/main" xmlns:w14="http://schemas.microsoft.com/office/word/2010/wordml" xmlns:w15="http://schemas.microsoft.com/office/word/2012/wordml" xmlns:w16cex="http://schemas.microsoft.com/office/word/2018/wordml/cex" xmlns:w16cid="http://schemas.microsoft.com/office/word/2016/wordml/cid" xmlns:w16="http://schemas.microsoft.com/office/word/2018/wordml" xmlns:w16sdtdh="http://schemas.microsoft.com/office/word/2020/wordml/sdtdatahash" xmlns:w16se="http://schemas.microsoft.com/office/word/2015/wordml/symex" xmlns:wpg="http://schemas.microsoft.com/office/word/2010/wordprocessingGroup" xmlns:wpi="http://schemas.microsoft.com/office/word/2010/wordprocessingInk" xmlns:wne="http://schemas.microsoft.com/office/word/2006/wordml" xmlns:wps="http://schemas.microsoft.com/office/word/2010/wordprocessingShape" mc:Ignorable="w14 w15 w16se w16cid w16 w16cex w16sdtdh wp14">
+<w:hdr xmlns:wpc="http://schemas.microsoft.com/office/word/2010/wordprocessingCanvas" xmlns:cx="http://schemas.microsoft.com/office/drawing/2014/chartex" xmlns:cx1="http://schemas.microsoft.com/office/drawing/2015/9/8/chartex" xmlns:cx2="http://schemas.microsoft.com/office/drawing/2015/10/21/chartex" xmlns:cx3="http://schemas.microsoft.com/office/drawing/2016/5/9/chartex" xmlns:cx4="http://schemas.microsoft.com/office/drawing/2016/5/10/chartex" xmlns:cx5="http://schemas.microsoft.com/office/drawing/2016/5/11/chartex" xmlns:cx6="http://schemas.microsoft.com/office/drawing/2016/5/12/chartex" xmlns:cx7="http://schemas.microsoft.com/office/drawing/2016/5/13/chartex" xmlns:cx8="http://schemas.microsoft.com/office/drawing/2016/5/14/chartex" xmlns:mc="http://schemas.openxmlformats.org/markup-compatibility/2006" xmlns:aink="http://schemas.microsoft.com/office/drawing/2016/ink" xmlns:am3d="http://schemas.microsoft.com/office/drawing/2017/model3d" xmlns:o="urn:schemas-microsoft-com:office:office" xmlns:r="http://schemas.openxmlformats.org/officeDocument/2006/relationships" xmlns:m="http://schemas.openxmlformats.org/officeDocument/2006/math" xmlns:v="urn:schemas-microsoft-com:vml" xmlns:wp14="http://schemas.microsoft.com/office/word/2010/wordprocessingDrawing" xmlns:wp="http://schemas.openxmlformats.org/drawingml/2006/wordprocessingDrawing" xmlns:w10="urn:schemas-microsoft-com:office:word" xmlns:w="http://schemas.openxmlformats.org/wordprocessingml/2006/main" xmlns:w14="http://schemas.microsoft.com/office/word/2010/wordml" xmlns:w15="http://schemas.microsoft.com/office/word/2012/wordml" xmlns:w16cex="http://schemas.microsoft.com/office/word/2018/wordml/cex" xmlns:w16cid="http://schemas.microsoft.com/office/word/2016/wordml/cid" xmlns:w16="http://schemas.microsoft.com/office/word/2018/wordml" xmlns:w16se="http://schemas.microsoft.com/office/word/2015/wordml/symex" xmlns:wpg="http://schemas.microsoft.com/office/word/2010/wordprocessingGroup" xmlns:wpi="http://schemas.microsoft.com/office/word/2010/wordprocessingInk" xmlns:wne="http://schemas.microsoft.com/office/word/2006/wordml" xmlns:wps="http://schemas.microsoft.com/office/word/2010/wordprocessingShape" mc:Ignorable="w14 w15 w16se w16cid w16 w16cex wp14">
   <w:p>
     <w:pPr>
       <w:pStyle w:val="Header"/>
@@ -11310,7 +11308,7 @@
           <v:path o:extrusionok="f" gradientshapeok="t" o:connecttype="rect"/>
           <o:lock v:ext="edit" aspectratio="t"/>
         </v:shapetype>
-        <v:shape id="WordPictureWatermark9124373" o:spid="_x0000_s1028" type="#_x0000_t75" style="position:absolute;margin-left:0;margin-top:0;width:585.9pt;height:828.75pt;z-index:-251658240;mso-position-horizontal:center;mso-position-horizontal-relative:margin;mso-position-vertical:center;mso-position-vertical-relative:margin" o:allowincell="f">
+        <v:shape id="WordPictureWatermark9124373" o:spid="_x0000_s2052" type="#_x0000_t75" style="position:absolute;margin-left:0;margin-top:0;width:585.9pt;height:828.75pt;z-index:-251658240;mso-position-horizontal:center;mso-position-horizontal-relative:margin;mso-position-vertical:center;mso-position-vertical-relative:margin" o:allowincell="f">
           <v:imagedata r:id="rId1" o:title="a4-bg-v2"/>
           <w10:wrap anchorx="margin" anchory="margin"/>
         </v:shape>
@@ -11321,7 +11319,7 @@
 </file>
 
 <file path=word/numbering.xml><?xml version="1.0" encoding="utf-8"?>
-<w:numbering xmlns:wpc="http://schemas.microsoft.com/office/word/2010/wordprocessingCanvas" xmlns:cx="http://schemas.microsoft.com/office/drawing/2014/chartex" xmlns:cx1="http://schemas.microsoft.com/office/drawing/2015/9/8/chartex" xmlns:cx2="http://schemas.microsoft.com/office/drawing/2015/10/21/chartex" xmlns:cx3="http://schemas.microsoft.com/office/drawing/2016/5/9/chartex" xmlns:cx4="http://schemas.microsoft.com/office/drawing/2016/5/10/chartex" xmlns:cx5="http://schemas.microsoft.com/office/drawing/2016/5/11/chartex" xmlns:cx6="http://schemas.microsoft.com/office/drawing/2016/5/12/chartex" xmlns:cx7="http://schemas.microsoft.com/office/drawing/2016/5/13/chartex" xmlns:cx8="http://schemas.microsoft.com/office/drawing/2016/5/14/chartex" xmlns:mc="http://schemas.openxmlformats.org/markup-compatibility/2006" xmlns:aink="http://schemas.microsoft.com/office/drawing/2016/ink" xmlns:am3d="http://schemas.microsoft.com/office/drawing/2017/model3d" xmlns:o="urn:schemas-microsoft-com:office:office" xmlns:r="http://schemas.openxmlformats.org/officeDocument/2006/relationships" xmlns:m="http://schemas.openxmlformats.org/officeDocument/2006/math" xmlns:v="urn:schemas-microsoft-com:vml" xmlns:wp14="http://schemas.microsoft.com/office/word/2010/wordprocessingDrawing" xmlns:wp="http://schemas.openxmlformats.org/drawingml/2006/wordprocessingDrawing" xmlns:w10="urn:schemas-microsoft-com:office:word" xmlns:w="http://schemas.openxmlformats.org/wordprocessingml/2006/main" xmlns:w14="http://schemas.microsoft.com/office/word/2010/wordml" xmlns:w15="http://schemas.microsoft.com/office/word/2012/wordml" xmlns:w16cex="http://schemas.microsoft.com/office/word/2018/wordml/cex" xmlns:w16cid="http://schemas.microsoft.com/office/word/2016/wordml/cid" xmlns:w16="http://schemas.microsoft.com/office/word/2018/wordml" xmlns:w16sdtdh="http://schemas.microsoft.com/office/word/2020/wordml/sdtdatahash" xmlns:w16se="http://schemas.microsoft.com/office/word/2015/wordml/symex" xmlns:wpg="http://schemas.microsoft.com/office/word/2010/wordprocessingGroup" xmlns:wpi="http://schemas.microsoft.com/office/word/2010/wordprocessingInk" xmlns:wne="http://schemas.microsoft.com/office/word/2006/wordml" xmlns:wps="http://schemas.microsoft.com/office/word/2010/wordprocessingShape" mc:Ignorable="w14 w15 w16se w16cid w16 w16cex w16sdtdh wp14">
+<w:numbering xmlns:wpc="http://schemas.microsoft.com/office/word/2010/wordprocessingCanvas" xmlns:cx="http://schemas.microsoft.com/office/drawing/2014/chartex" xmlns:cx1="http://schemas.microsoft.com/office/drawing/2015/9/8/chartex" xmlns:cx2="http://schemas.microsoft.com/office/drawing/2015/10/21/chartex" xmlns:cx3="http://schemas.microsoft.com/office/drawing/2016/5/9/chartex" xmlns:cx4="http://schemas.microsoft.com/office/drawing/2016/5/10/chartex" xmlns:cx5="http://schemas.microsoft.com/office/drawing/2016/5/11/chartex" xmlns:cx6="http://schemas.microsoft.com/office/drawing/2016/5/12/chartex" xmlns:cx7="http://schemas.microsoft.com/office/drawing/2016/5/13/chartex" xmlns:cx8="http://schemas.microsoft.com/office/drawing/2016/5/14/chartex" xmlns:mc="http://schemas.openxmlformats.org/markup-compatibility/2006" xmlns:aink="http://schemas.microsoft.com/office/drawing/2016/ink" xmlns:am3d="http://schemas.microsoft.com/office/drawing/2017/model3d" xmlns:o="urn:schemas-microsoft-com:office:office" xmlns:r="http://schemas.openxmlformats.org/officeDocument/2006/relationships" xmlns:m="http://schemas.openxmlformats.org/officeDocument/2006/math" xmlns:v="urn:schemas-microsoft-com:vml" xmlns:wp14="http://schemas.microsoft.com/office/word/2010/wordprocessingDrawing" xmlns:wp="http://schemas.openxmlformats.org/drawingml/2006/wordprocessingDrawing" xmlns:w10="urn:schemas-microsoft-com:office:word" xmlns:w="http://schemas.openxmlformats.org/wordprocessingml/2006/main" xmlns:w14="http://schemas.microsoft.com/office/word/2010/wordml" xmlns:w15="http://schemas.microsoft.com/office/word/2012/wordml" xmlns:w16cex="http://schemas.microsoft.com/office/word/2018/wordml/cex" xmlns:w16cid="http://schemas.microsoft.com/office/word/2016/wordml/cid" xmlns:w16="http://schemas.microsoft.com/office/word/2018/wordml" xmlns:w16se="http://schemas.microsoft.com/office/word/2015/wordml/symex" xmlns:wpg="http://schemas.microsoft.com/office/word/2010/wordprocessingGroup" xmlns:wpi="http://schemas.microsoft.com/office/word/2010/wordprocessingInk" xmlns:wne="http://schemas.microsoft.com/office/word/2006/wordml" xmlns:wps="http://schemas.microsoft.com/office/word/2010/wordprocessingShape" mc:Ignorable="w14 w15 w16se w16cid w16 w16cex wp14">
   <w:abstractNum w:abstractNumId="0" w15:restartNumberingAfterBreak="0">
     <w:nsid w:val="024A00AE"/>
     <w:multiLevelType w:val="hybridMultilevel"/>
@@ -13732,7 +13730,7 @@
 </file>
 
 <file path=word/styles.xml><?xml version="1.0" encoding="utf-8"?>
-<w:styles xmlns:mc="http://schemas.openxmlformats.org/markup-compatibility/2006" xmlns:r="http://schemas.openxmlformats.org/officeDocument/2006/relationships" xmlns:w="http://schemas.openxmlformats.org/wordprocessingml/2006/main" xmlns:w14="http://schemas.microsoft.com/office/word/2010/wordml" xmlns:w15="http://schemas.microsoft.com/office/word/2012/wordml" xmlns:w16cex="http://schemas.microsoft.com/office/word/2018/wordml/cex" xmlns:w16cid="http://schemas.microsoft.com/office/word/2016/wordml/cid" xmlns:w16="http://schemas.microsoft.com/office/word/2018/wordml" xmlns:w16sdtdh="http://schemas.microsoft.com/office/word/2020/wordml/sdtdatahash" xmlns:w16se="http://schemas.microsoft.com/office/word/2015/wordml/symex" mc:Ignorable="w14 w15 w16se w16cid w16 w16cex w16sdtdh">
+<w:styles xmlns:mc="http://schemas.openxmlformats.org/markup-compatibility/2006" xmlns:r="http://schemas.openxmlformats.org/officeDocument/2006/relationships" xmlns:w="http://schemas.openxmlformats.org/wordprocessingml/2006/main" xmlns:w14="http://schemas.microsoft.com/office/word/2010/wordml" xmlns:w15="http://schemas.microsoft.com/office/word/2012/wordml" xmlns:w16cex="http://schemas.microsoft.com/office/word/2018/wordml/cex" xmlns:w16cid="http://schemas.microsoft.com/office/word/2016/wordml/cid" xmlns:w16="http://schemas.microsoft.com/office/word/2018/wordml" xmlns:w16se="http://schemas.microsoft.com/office/word/2015/wordml/symex" mc:Ignorable="w14 w15 w16se w16cid w16 w16cex">
   <w:docDefaults>
     <w:rPrDefault>
       <w:rPr>

</xml_diff>